<commit_message>
Completed first point - SRS
</commit_message>
<xml_diff>
--- a/Software Requirements Specification.docx
+++ b/Software Requirements Specification.docx
@@ -266,7 +266,7 @@
               </mc:Choice>
               <mc:Fallback>
                 <w:pict>
-                  <v:group w14:anchorId="12BCEA95" id="Grupo 149" o:spid="_x0000_s1026" style="position:absolute;margin-left:0;margin-top:0;width:8in;height:95.7pt;z-index:251662336;mso-width-percent:941;mso-height-percent:121;mso-top-percent:23;mso-position-horizontal:center;mso-position-horizontal-relative:page;mso-position-vertical-relative:page;mso-width-percent:941;mso-height-percent:121;mso-top-percent:23" coordorigin="" coordsize="73152,12161" o:gfxdata="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">
+                  <v:group w14:anchorId="5484A927" id="Grupo 149" o:spid="_x0000_s1026" style="position:absolute;margin-left:0;margin-top:0;width:8in;height:95.7pt;z-index:251662336;mso-width-percent:941;mso-height-percent:121;mso-top-percent:23;mso-position-horizontal:center;mso-position-horizontal-relative:page;mso-position-vertical-relative:page;mso-width-percent:941;mso-height-percent:121;mso-top-percent:23" coordorigin="" coordsize="73152,12161" o:gfxdata="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">
                     <v:shape id="Rectángulo 51" o:spid="_x0000_s1027" style="position:absolute;width:73152;height:11303;visibility:visible;mso-wrap-style:square;v-text-anchor:middle" coordsize="7312660,1129665" o:gfxdata="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" path="m,l7312660,r,1129665l3619500,733425,,1091565,,xe" fillcolor="#4472c4 [3204]" stroked="f" strokeweight="1pt">
                       <v:stroke joinstyle="miter"/>
                       <v:path arrowok="t" o:connecttype="custom" o:connectlocs="0,0;7315200,0;7315200,1130373;3620757,733885;0,1092249;0,0" o:connectangles="0,0,0,0,0,0"/>
@@ -932,36 +932,8 @@
                                         <w:sz w:val="36"/>
                                         <w:szCs w:val="36"/>
                                       </w:rPr>
-                                      <w:t xml:space="preserve">Software </w:t>
+                                      <w:t>Software Requirements Specification</w:t>
                                     </w:r>
-                                    <w:proofErr w:type="spellStart"/>
-                                    <w:r>
-                                      <w:rPr>
-                                        <w:color w:val="404040" w:themeColor="text1" w:themeTint="BF"/>
-                                        <w:sz w:val="36"/>
-                                        <w:szCs w:val="36"/>
-                                      </w:rPr>
-                                      <w:t>Requirements</w:t>
-                                    </w:r>
-                                    <w:proofErr w:type="spellEnd"/>
-                                    <w:r>
-                                      <w:rPr>
-                                        <w:color w:val="404040" w:themeColor="text1" w:themeTint="BF"/>
-                                        <w:sz w:val="36"/>
-                                        <w:szCs w:val="36"/>
-                                      </w:rPr>
-                                      <w:t xml:space="preserve"> </w:t>
-                                    </w:r>
-                                    <w:proofErr w:type="spellStart"/>
-                                    <w:r>
-                                      <w:rPr>
-                                        <w:color w:val="404040" w:themeColor="text1" w:themeTint="BF"/>
-                                        <w:sz w:val="36"/>
-                                        <w:szCs w:val="36"/>
-                                      </w:rPr>
-                                      <w:t>Specification</w:t>
-                                    </w:r>
-                                    <w:proofErr w:type="spellEnd"/>
                                   </w:p>
                                 </w:sdtContent>
                               </w:sdt>
@@ -1061,36 +1033,8 @@
                                   <w:sz w:val="36"/>
                                   <w:szCs w:val="36"/>
                                 </w:rPr>
-                                <w:t xml:space="preserve">Software </w:t>
+                                <w:t>Software Requirements Specification</w:t>
                               </w:r>
-                              <w:proofErr w:type="spellStart"/>
-                              <w:r>
-                                <w:rPr>
-                                  <w:color w:val="404040" w:themeColor="text1" w:themeTint="BF"/>
-                                  <w:sz w:val="36"/>
-                                  <w:szCs w:val="36"/>
-                                </w:rPr>
-                                <w:t>Requirements</w:t>
-                              </w:r>
-                              <w:proofErr w:type="spellEnd"/>
-                              <w:r>
-                                <w:rPr>
-                                  <w:color w:val="404040" w:themeColor="text1" w:themeTint="BF"/>
-                                  <w:sz w:val="36"/>
-                                  <w:szCs w:val="36"/>
-                                </w:rPr>
-                                <w:t xml:space="preserve"> </w:t>
-                              </w:r>
-                              <w:proofErr w:type="spellStart"/>
-                              <w:r>
-                                <w:rPr>
-                                  <w:color w:val="404040" w:themeColor="text1" w:themeTint="BF"/>
-                                  <w:sz w:val="36"/>
-                                  <w:szCs w:val="36"/>
-                                </w:rPr>
-                                <w:t>Specification</w:t>
-                              </w:r>
-                              <w:proofErr w:type="spellEnd"/>
                             </w:p>
                           </w:sdtContent>
                         </w:sdt>
@@ -1853,8 +1797,6 @@
       <w:r>
         <w:br w:type="page"/>
       </w:r>
-      <w:bookmarkStart w:id="1" w:name="_GoBack"/>
-      <w:bookmarkEnd w:id="1"/>
     </w:p>
     <w:p>
       <w:pPr>
@@ -1864,11 +1806,11 @@
           <w:numId w:val="1"/>
         </w:numPr>
       </w:pPr>
-      <w:bookmarkStart w:id="2" w:name="_Toc530135138"/>
+      <w:bookmarkStart w:id="1" w:name="_Toc530135138"/>
       <w:r>
         <w:t>Introducción</w:t>
       </w:r>
-      <w:bookmarkEnd w:id="2"/>
+      <w:bookmarkEnd w:id="1"/>
     </w:p>
     <w:p>
       <w:r>
@@ -1893,7 +1835,6 @@
         </w:rPr>
         <w:t xml:space="preserve">oftware </w:t>
       </w:r>
-      <w:proofErr w:type="spellStart"/>
       <w:r>
         <w:rPr>
           <w:b/>
@@ -1905,16 +1846,8 @@
         <w:rPr>
           <w:i/>
         </w:rPr>
-        <w:t>equirements</w:t>
-      </w:r>
-      <w:proofErr w:type="spellEnd"/>
-      <w:r>
-        <w:rPr>
-          <w:i/>
-        </w:rPr>
-        <w:t xml:space="preserve"> </w:t>
-      </w:r>
-      <w:proofErr w:type="spellStart"/>
+        <w:t xml:space="preserve">equirements </w:t>
+      </w:r>
       <w:r>
         <w:rPr>
           <w:b/>
@@ -1928,7 +1861,6 @@
         </w:rPr>
         <w:t>pecification</w:t>
       </w:r>
-      <w:proofErr w:type="spellEnd"/>
       <w:r>
         <w:t xml:space="preserve">) establece los requisitos a nivel </w:t>
       </w:r>
@@ -2014,11 +1946,11 @@
           <w:numId w:val="1"/>
         </w:numPr>
       </w:pPr>
-      <w:bookmarkStart w:id="3" w:name="_Toc530135139"/>
+      <w:bookmarkStart w:id="2" w:name="_Toc530135139"/>
       <w:r>
         <w:t>Propósito</w:t>
       </w:r>
-      <w:bookmarkEnd w:id="3"/>
+      <w:bookmarkEnd w:id="2"/>
     </w:p>
     <w:p>
       <w:r>
@@ -2041,11 +1973,11 @@
           <w:numId w:val="1"/>
         </w:numPr>
       </w:pPr>
-      <w:bookmarkStart w:id="4" w:name="_Toc530135140"/>
+      <w:bookmarkStart w:id="3" w:name="_Toc530135140"/>
       <w:r>
         <w:t>Alcance</w:t>
       </w:r>
-      <w:bookmarkEnd w:id="4"/>
+      <w:bookmarkEnd w:id="3"/>
     </w:p>
     <w:p>
       <w:r>
@@ -2124,11 +2056,11 @@
           <w:numId w:val="1"/>
         </w:numPr>
       </w:pPr>
-      <w:bookmarkStart w:id="5" w:name="_Toc530135141"/>
+      <w:bookmarkStart w:id="4" w:name="_Toc530135141"/>
       <w:r>
         <w:t>Definiciones, siglas y abreviaturas</w:t>
       </w:r>
-      <w:bookmarkEnd w:id="5"/>
+      <w:bookmarkEnd w:id="4"/>
     </w:p>
     <w:p>
       <w:pPr>
@@ -2138,11 +2070,11 @@
           <w:numId w:val="1"/>
         </w:numPr>
       </w:pPr>
-      <w:bookmarkStart w:id="6" w:name="_Toc530135142"/>
+      <w:bookmarkStart w:id="5" w:name="_Toc530135142"/>
       <w:r>
         <w:t>Definiciones</w:t>
       </w:r>
-      <w:bookmarkEnd w:id="6"/>
+      <w:bookmarkEnd w:id="5"/>
     </w:p>
     <w:p>
       <w:pPr>
@@ -2551,15 +2483,7 @@
         <w:t xml:space="preserve"> “</w:t>
       </w:r>
       <w:r>
-        <w:t xml:space="preserve">Python es un lenguaje de programación interpretado cuya filosofía hace hincapié en una sintaxis que favorezca un código legible. Se trata de un lenguaje de programación </w:t>
-      </w:r>
-      <w:proofErr w:type="spellStart"/>
-      <w:r>
-        <w:t>multiparadigma</w:t>
-      </w:r>
-      <w:proofErr w:type="spellEnd"/>
-      <w:r>
-        <w:t>, ya que soporta orientación a objetos, programación imperativa y, en menor</w:t>
+        <w:t>Python es un lenguaje de programación interpretado cuya filosofía hace hincapié en una sintaxis que favorezca un código legible. Se trata de un lenguaje de programación multiparadigma, ya que soporta orientación a objetos, programación imperativa y, en menor</w:t>
       </w:r>
       <w:r>
         <w:t xml:space="preserve"> medida, programación funcional”</w:t>
@@ -2610,11 +2534,11 @@
           <w:numId w:val="1"/>
         </w:numPr>
       </w:pPr>
-      <w:bookmarkStart w:id="7" w:name="_Toc530135143"/>
+      <w:bookmarkStart w:id="6" w:name="_Toc530135143"/>
       <w:r>
         <w:t>Siglas</w:t>
       </w:r>
-      <w:bookmarkEnd w:id="7"/>
+      <w:bookmarkEnd w:id="6"/>
     </w:p>
     <w:p>
       <w:pPr>
@@ -2722,7 +2646,6 @@
         </w:rPr>
         <w:t xml:space="preserve">oftware </w:t>
       </w:r>
-      <w:proofErr w:type="spellStart"/>
       <w:r>
         <w:rPr>
           <w:b/>
@@ -2734,16 +2657,8 @@
         <w:rPr>
           <w:i/>
         </w:rPr>
-        <w:t>equirements</w:t>
-      </w:r>
-      <w:proofErr w:type="spellEnd"/>
-      <w:r>
-        <w:rPr>
-          <w:i/>
-        </w:rPr>
-        <w:t xml:space="preserve"> </w:t>
-      </w:r>
-      <w:proofErr w:type="spellStart"/>
+        <w:t xml:space="preserve">equirements </w:t>
+      </w:r>
       <w:r>
         <w:rPr>
           <w:b/>
@@ -2757,7 +2672,6 @@
         </w:rPr>
         <w:t>pecification</w:t>
       </w:r>
-      <w:proofErr w:type="spellEnd"/>
       <w:r>
         <w:t>.</w:t>
       </w:r>
@@ -2782,7 +2696,6 @@
       <w:r>
         <w:t xml:space="preserve"> </w:t>
       </w:r>
-      <w:proofErr w:type="spellStart"/>
       <w:r>
         <w:rPr>
           <w:b/>
@@ -2794,16 +2707,8 @@
         <w:rPr>
           <w:i/>
         </w:rPr>
-        <w:t>pplication</w:t>
-      </w:r>
-      <w:proofErr w:type="spellEnd"/>
-      <w:r>
-        <w:rPr>
-          <w:i/>
-        </w:rPr>
-        <w:t xml:space="preserve"> </w:t>
-      </w:r>
-      <w:proofErr w:type="spellStart"/>
+        <w:t xml:space="preserve">pplication </w:t>
+      </w:r>
       <w:r>
         <w:rPr>
           <w:b/>
@@ -2815,14 +2720,7 @@
         <w:rPr>
           <w:i/>
         </w:rPr>
-        <w:t>rogramming</w:t>
-      </w:r>
-      <w:proofErr w:type="spellEnd"/>
-      <w:r>
-        <w:rPr>
-          <w:i/>
-        </w:rPr>
-        <w:t xml:space="preserve"> </w:t>
+        <w:t xml:space="preserve">rogramming </w:t>
       </w:r>
       <w:r>
         <w:rPr>
@@ -2849,11 +2747,11 @@
           <w:numId w:val="1"/>
         </w:numPr>
       </w:pPr>
-      <w:bookmarkStart w:id="8" w:name="_Toc530135144"/>
+      <w:bookmarkStart w:id="7" w:name="_Toc530135144"/>
       <w:r>
         <w:t>Referencias</w:t>
       </w:r>
-      <w:bookmarkEnd w:id="8"/>
+      <w:bookmarkEnd w:id="7"/>
     </w:p>
     <w:sdt>
       <w:sdtPr>
@@ -3312,7 +3210,34 @@
         </w:sdt>
       </w:sdtContent>
     </w:sdt>
-    <w:p/>
+    <w:p>
+      <w:pPr>
+        <w:pStyle w:val="Ttulo2"/>
+        <w:numPr>
+          <w:ilvl w:val="1"/>
+          <w:numId w:val="1"/>
+        </w:numPr>
+      </w:pPr>
+      <w:r>
+        <w:t>Visión global</w:t>
+      </w:r>
+    </w:p>
+    <w:p>
+      <w:r>
+        <w:t xml:space="preserve">El resto de la SRS explica detalladamente los requisitos funcionales de la aplicación, </w:t>
+      </w:r>
+      <w:r>
+        <w:t xml:space="preserve">así como lo que </w:t>
+      </w:r>
+      <w:r>
+        <w:t xml:space="preserve">necesitamos a nivel de servidor, estructurados en describir y especificar el producto y luego, en más detalle, </w:t>
+      </w:r>
+      <w:r>
+        <w:t>cómo debe funcionar a nivel interno.</w:t>
+      </w:r>
+      <w:bookmarkStart w:id="8" w:name="_GoBack"/>
+      <w:bookmarkEnd w:id="8"/>
+    </w:p>
     <w:sectPr>
       <w:headerReference w:type="default" r:id="rId11"/>
       <w:footerReference w:type="default" r:id="rId12"/>
@@ -3416,7 +3341,7 @@
         <w:sz w:val="24"/>
         <w:szCs w:val="24"/>
       </w:rPr>
-      <w:t>2</w:t>
+      <w:t>6</w:t>
     </w:r>
     <w:r>
       <w:rPr>
@@ -3580,25 +3505,6 @@
         <w:szCs w:val="20"/>
       </w:rPr>
       <w:instrText xml:space="preserve"> STYLEREF  "Título 1"  \* MERGEFORMAT </w:instrText>
-    </w:r>
-    <w:r>
-      <w:rPr>
-        <w:caps/>
-        <w:color w:val="44546A" w:themeColor="text2"/>
-        <w:sz w:val="20"/>
-        <w:szCs w:val="20"/>
-      </w:rPr>
-      <w:fldChar w:fldCharType="separate"/>
-    </w:r>
-    <w:r>
-      <w:rPr>
-        <w:caps/>
-        <w:noProof/>
-        <w:color w:val="44546A" w:themeColor="text2"/>
-        <w:sz w:val="20"/>
-        <w:szCs w:val="20"/>
-      </w:rPr>
-      <w:t>Tabla de contenido</w:t>
     </w:r>
     <w:r>
       <w:rPr>
@@ -4860,7 +4766,7 @@
   <w:rsids>
     <w:rsidRoot w:val="003C2CEA"/>
     <w:rsid w:val="003C2CEA"/>
-    <w:rsid w:val="00A22603"/>
+    <w:rsid w:val="00597FEC"/>
   </w:rsids>
   <m:mathPr>
     <m:mathFont m:val="Cambria Math"/>
@@ -5806,7 +5712,7 @@
 </file>
 
 <file path=customXml/itemProps2.xml><?xml version="1.0" encoding="utf-8"?>
-<ds:datastoreItem xmlns:ds="http://schemas.openxmlformats.org/officeDocument/2006/customXml" ds:itemID="{EC395823-A59E-4A58-BB75-38F90ADD91F2}">
+<ds:datastoreItem xmlns:ds="http://schemas.openxmlformats.org/officeDocument/2006/customXml" ds:itemID="{41962DF2-FC0E-43F4-A44D-F5521DAD5E70}">
   <ds:schemaRefs>
     <ds:schemaRef ds:uri="http://schemas.openxmlformats.org/officeDocument/2006/bibliography"/>
   </ds:schemaRefs>

</xml_diff>

<commit_message>
Updated until point 3.1
</commit_message>
<xml_diff>
--- a/Software Requirements Specification.docx
+++ b/Software Requirements Specification.docx
@@ -10,11 +10,13 @@
           <w:docPartUnique/>
         </w:docPartObj>
       </w:sdtPr>
+      <w:sdtEndPr/>
       <w:sdtContent>
         <w:p>
           <w:r>
             <w:rPr>
               <w:noProof/>
+              <w:lang w:val="en-US"/>
             </w:rPr>
             <mc:AlternateContent>
               <mc:Choice Requires="wpg">
@@ -283,6 +285,7 @@
           <w:r>
             <w:rPr>
               <w:noProof/>
+              <w:lang w:val="en-US"/>
             </w:rPr>
             <mc:AlternateContent>
               <mc:Choice Requires="wps">
@@ -357,6 +360,7 @@
                                   <w:dataBinding w:prefixMappings="xmlns:ns0='http://purl.org/dc/elements/1.1/' xmlns:ns1='http://schemas.openxmlformats.org/package/2006/metadata/core-properties' " w:xpath="/ns1:coreProperties[1]/ns0:creator[1]" w:storeItemID="{6C3C8BC8-F283-45AE-878A-BAB7291924A1}"/>
                                   <w:text/>
                                 </w:sdtPr>
+                                <w:sdtEndPr/>
                                 <w:sdtContent>
                                   <w:p>
                                     <w:pPr>
@@ -414,6 +418,7 @@
                                     <w:dataBinding w:prefixMappings="xmlns:ns0='http://schemas.microsoft.com/office/2006/coverPageProps' " w:xpath="/ns0:CoverPageProperties[1]/ns0:CompanyEmail[1]" w:storeItemID="{55AF091B-3C7A-41E3-B477-F2FDAA23CFDA}"/>
                                     <w:text/>
                                   </w:sdtPr>
+                                  <w:sdtEndPr/>
                                   <w:sdtContent>
                                     <w:r>
                                       <w:rPr>
@@ -549,6 +554,7 @@
           <w:r>
             <w:rPr>
               <w:noProof/>
+              <w:lang w:val="en-US"/>
             </w:rPr>
             <mc:AlternateContent>
               <mc:Choice Requires="wps">
@@ -644,6 +650,7 @@
                                   <w:dataBinding w:prefixMappings="xmlns:ns0='http://schemas.microsoft.com/office/2006/coverPageProps' " w:xpath="/ns0:CoverPageProperties[1]/ns0:Abstract[1]" w:storeItemID="{55AF091B-3C7A-41E3-B477-F2FDAA23CFDA}"/>
                                   <w:text w:multiLine="1"/>
                                 </w:sdtPr>
+                                <w:sdtEndPr/>
                                 <w:sdtContent>
                                   <w:p>
                                     <w:pPr>
@@ -801,6 +808,7 @@
           <w:r>
             <w:rPr>
               <w:noProof/>
+              <w:lang w:val="en-US"/>
             </w:rPr>
             <mc:AlternateContent>
               <mc:Choice Requires="wps">
@@ -915,6 +923,7 @@
                                   <w:dataBinding w:prefixMappings="xmlns:ns0='http://purl.org/dc/elements/1.1/' xmlns:ns1='http://schemas.openxmlformats.org/package/2006/metadata/core-properties' " w:xpath="/ns1:coreProperties[1]/ns0:subject[1]" w:storeItemID="{6C3C8BC8-F283-45AE-878A-BAB7291924A1}"/>
                                   <w:text/>
                                 </w:sdtPr>
+                                <w:sdtEndPr/>
                                 <w:sdtContent>
                                   <w:p>
                                     <w:pPr>
@@ -932,8 +941,36 @@
                                         <w:sz w:val="36"/>
                                         <w:szCs w:val="36"/>
                                       </w:rPr>
-                                      <w:t>Software Requirements Specification</w:t>
+                                      <w:t xml:space="preserve">Software </w:t>
                                     </w:r>
+                                    <w:proofErr w:type="spellStart"/>
+                                    <w:r>
+                                      <w:rPr>
+                                        <w:color w:val="404040" w:themeColor="text1" w:themeTint="BF"/>
+                                        <w:sz w:val="36"/>
+                                        <w:szCs w:val="36"/>
+                                      </w:rPr>
+                                      <w:t>Requirements</w:t>
+                                    </w:r>
+                                    <w:proofErr w:type="spellEnd"/>
+                                    <w:r>
+                                      <w:rPr>
+                                        <w:color w:val="404040" w:themeColor="text1" w:themeTint="BF"/>
+                                        <w:sz w:val="36"/>
+                                        <w:szCs w:val="36"/>
+                                      </w:rPr>
+                                      <w:t xml:space="preserve"> </w:t>
+                                    </w:r>
+                                    <w:proofErr w:type="spellStart"/>
+                                    <w:r>
+                                      <w:rPr>
+                                        <w:color w:val="404040" w:themeColor="text1" w:themeTint="BF"/>
+                                        <w:sz w:val="36"/>
+                                        <w:szCs w:val="36"/>
+                                      </w:rPr>
+                                      <w:t>Specification</w:t>
+                                    </w:r>
+                                    <w:proofErr w:type="spellEnd"/>
                                   </w:p>
                                 </w:sdtContent>
                               </w:sdt>
@@ -1063,6 +1100,12 @@
     <w:bookmarkStart w:id="0" w:name="_Toc530135137" w:displacedByCustomXml="next"/>
     <w:sdt>
       <w:sdtPr>
+        <w:rPr>
+          <w:rFonts w:asciiTheme="minorHAnsi" w:eastAsiaTheme="minorHAnsi" w:hAnsiTheme="minorHAnsi" w:cstheme="minorBidi"/>
+          <w:color w:val="auto"/>
+          <w:sz w:val="22"/>
+          <w:szCs w:val="22"/>
+        </w:rPr>
         <w:id w:val="-1099405970"/>
         <w:docPartObj>
           <w:docPartGallery w:val="Table of Contents"/>
@@ -1071,12 +1114,8 @@
       </w:sdtPr>
       <w:sdtEndPr>
         <w:rPr>
-          <w:rFonts w:asciiTheme="minorHAnsi" w:eastAsiaTheme="minorHAnsi" w:hAnsiTheme="minorHAnsi" w:cstheme="minorBidi"/>
           <w:b/>
           <w:bCs/>
-          <w:color w:val="auto"/>
-          <w:sz w:val="22"/>
-          <w:szCs w:val="22"/>
         </w:rPr>
       </w:sdtEndPr>
       <w:sdtContent>
@@ -1835,6 +1874,7 @@
         </w:rPr>
         <w:t xml:space="preserve">oftware </w:t>
       </w:r>
+      <w:proofErr w:type="spellStart"/>
       <w:r>
         <w:rPr>
           <w:b/>
@@ -1846,8 +1886,16 @@
         <w:rPr>
           <w:i/>
         </w:rPr>
-        <w:t xml:space="preserve">equirements </w:t>
-      </w:r>
+        <w:t>equirements</w:t>
+      </w:r>
+      <w:proofErr w:type="spellEnd"/>
+      <w:r>
+        <w:rPr>
+          <w:i/>
+        </w:rPr>
+        <w:t xml:space="preserve"> </w:t>
+      </w:r>
+      <w:proofErr w:type="spellStart"/>
       <w:r>
         <w:rPr>
           <w:b/>
@@ -1861,6 +1909,7 @@
         </w:rPr>
         <w:t>pecification</w:t>
       </w:r>
+      <w:proofErr w:type="spellEnd"/>
       <w:r>
         <w:t xml:space="preserve">) establece los requisitos a nivel </w:t>
       </w:r>
@@ -2104,6 +2153,7 @@
           <w:id w:val="-102965758"/>
           <w:citation/>
         </w:sdtPr>
+        <w:sdtEndPr/>
         <w:sdtContent>
           <w:r>
             <w:fldChar w:fldCharType="begin"/>
@@ -2160,6 +2210,7 @@
           <w:id w:val="1521202913"/>
           <w:citation/>
         </w:sdtPr>
+        <w:sdtEndPr/>
         <w:sdtContent>
           <w:r>
             <w:fldChar w:fldCharType="begin"/>
@@ -2214,6 +2265,7 @@
           <w:id w:val="973806144"/>
           <w:citation/>
         </w:sdtPr>
+        <w:sdtEndPr/>
         <w:sdtContent>
           <w:r>
             <w:fldChar w:fldCharType="begin"/>
@@ -2271,6 +2323,7 @@
           <w:id w:val="-1490486839"/>
           <w:citation/>
         </w:sdtPr>
+        <w:sdtEndPr/>
         <w:sdtContent>
           <w:r>
             <w:fldChar w:fldCharType="begin"/>
@@ -2324,6 +2377,7 @@
           <w:id w:val="-733086328"/>
           <w:citation/>
         </w:sdtPr>
+        <w:sdtEndPr/>
         <w:sdtContent>
           <w:r>
             <w:fldChar w:fldCharType="begin"/>
@@ -2380,6 +2434,7 @@
           <w:id w:val="-2085280986"/>
           <w:citation/>
         </w:sdtPr>
+        <w:sdtEndPr/>
         <w:sdtContent>
           <w:r>
             <w:fldChar w:fldCharType="begin"/>
@@ -2436,6 +2491,7 @@
           <w:id w:val="516199058"/>
           <w:citation/>
         </w:sdtPr>
+        <w:sdtEndPr/>
         <w:sdtContent>
           <w:r>
             <w:fldChar w:fldCharType="begin"/>
@@ -2483,7 +2539,15 @@
         <w:t xml:space="preserve"> “</w:t>
       </w:r>
       <w:r>
-        <w:t>Python es un lenguaje de programación interpretado cuya filosofía hace hincapié en una sintaxis que favorezca un código legible. Se trata de un lenguaje de programación multiparadigma, ya que soporta orientación a objetos, programación imperativa y, en menor</w:t>
+        <w:t xml:space="preserve">Python es un lenguaje de programación interpretado cuya filosofía hace hincapié en una sintaxis que favorezca un código legible. Se trata de un lenguaje de programación </w:t>
+      </w:r>
+      <w:proofErr w:type="spellStart"/>
+      <w:r>
+        <w:t>multiparadigma</w:t>
+      </w:r>
+      <w:proofErr w:type="spellEnd"/>
+      <w:r>
+        <w:t>, ya que soporta orientación a objetos, programación imperativa y, en menor</w:t>
       </w:r>
       <w:r>
         <w:t xml:space="preserve"> medida, programación funcional”</w:t>
@@ -2496,6 +2560,7 @@
           <w:id w:val="-957876135"/>
           <w:citation/>
         </w:sdtPr>
+        <w:sdtEndPr/>
         <w:sdtContent>
           <w:r>
             <w:fldChar w:fldCharType="begin"/>
@@ -2646,6 +2711,7 @@
         </w:rPr>
         <w:t xml:space="preserve">oftware </w:t>
       </w:r>
+      <w:proofErr w:type="spellStart"/>
       <w:r>
         <w:rPr>
           <w:b/>
@@ -2657,8 +2723,16 @@
         <w:rPr>
           <w:i/>
         </w:rPr>
-        <w:t xml:space="preserve">equirements </w:t>
-      </w:r>
+        <w:t>equirements</w:t>
+      </w:r>
+      <w:proofErr w:type="spellEnd"/>
+      <w:r>
+        <w:rPr>
+          <w:i/>
+        </w:rPr>
+        <w:t xml:space="preserve"> </w:t>
+      </w:r>
+      <w:proofErr w:type="spellStart"/>
       <w:r>
         <w:rPr>
           <w:b/>
@@ -2672,6 +2746,7 @@
         </w:rPr>
         <w:t>pecification</w:t>
       </w:r>
+      <w:proofErr w:type="spellEnd"/>
       <w:r>
         <w:t>.</w:t>
       </w:r>
@@ -2696,6 +2771,7 @@
       <w:r>
         <w:t xml:space="preserve"> </w:t>
       </w:r>
+      <w:proofErr w:type="spellStart"/>
       <w:r>
         <w:rPr>
           <w:b/>
@@ -2707,8 +2783,16 @@
         <w:rPr>
           <w:i/>
         </w:rPr>
-        <w:t xml:space="preserve">pplication </w:t>
-      </w:r>
+        <w:t>pplication</w:t>
+      </w:r>
+      <w:proofErr w:type="spellEnd"/>
+      <w:r>
+        <w:rPr>
+          <w:i/>
+        </w:rPr>
+        <w:t xml:space="preserve"> </w:t>
+      </w:r>
+      <w:proofErr w:type="spellStart"/>
       <w:r>
         <w:rPr>
           <w:b/>
@@ -2720,7 +2804,14 @@
         <w:rPr>
           <w:i/>
         </w:rPr>
-        <w:t xml:space="preserve">rogramming </w:t>
+        <w:t>rogramming</w:t>
+      </w:r>
+      <w:proofErr w:type="spellEnd"/>
+      <w:r>
+        <w:rPr>
+          <w:i/>
+        </w:rPr>
+        <w:t xml:space="preserve"> </w:t>
       </w:r>
       <w:r>
         <w:rPr>
@@ -2755,34 +2846,32 @@
     </w:p>
     <w:sdt>
       <w:sdtPr>
+        <w:rPr>
+          <w:rFonts w:asciiTheme="minorHAnsi" w:eastAsiaTheme="minorHAnsi" w:hAnsiTheme="minorHAnsi" w:cstheme="minorBidi"/>
+          <w:color w:val="auto"/>
+          <w:sz w:val="22"/>
+          <w:szCs w:val="22"/>
+        </w:rPr>
         <w:id w:val="-324899815"/>
         <w:docPartObj>
           <w:docPartGallery w:val="Bibliographies"/>
           <w:docPartUnique/>
         </w:docPartObj>
       </w:sdtPr>
-      <w:sdtEndPr>
-        <w:rPr>
-          <w:rFonts w:asciiTheme="minorHAnsi" w:eastAsiaTheme="minorHAnsi" w:hAnsiTheme="minorHAnsi" w:cstheme="minorBidi"/>
-          <w:color w:val="auto"/>
-          <w:sz w:val="22"/>
-          <w:szCs w:val="22"/>
-        </w:rPr>
-      </w:sdtEndPr>
+      <w:sdtEndPr/>
       <w:sdtContent>
         <w:sdt>
           <w:sdtPr>
-            <w:id w:val="-573587230"/>
-            <w:bibliography/>
-          </w:sdtPr>
-          <w:sdtEndPr>
             <w:rPr>
               <w:rFonts w:asciiTheme="minorHAnsi" w:eastAsiaTheme="minorHAnsi" w:hAnsiTheme="minorHAnsi" w:cstheme="minorBidi"/>
               <w:color w:val="auto"/>
               <w:sz w:val="22"/>
               <w:szCs w:val="22"/>
             </w:rPr>
-          </w:sdtEndPr>
+            <w:id w:val="-573587230"/>
+            <w:bibliography/>
+          </w:sdtPr>
+          <w:sdtEndPr/>
           <w:sdtContent>
             <w:p>
               <w:pPr>
@@ -3235,9 +3324,440 @@
       <w:r>
         <w:t>cómo debe funcionar a nivel interno.</w:t>
       </w:r>
+    </w:p>
+    <w:p>
+      <w:pPr>
+        <w:pStyle w:val="Ttulo1"/>
+        <w:numPr>
+          <w:ilvl w:val="0"/>
+          <w:numId w:val="1"/>
+        </w:numPr>
+      </w:pPr>
+      <w:r>
+        <w:t>Descripción general</w:t>
+      </w:r>
+    </w:p>
+    <w:p>
+      <w:pPr>
+        <w:pStyle w:val="Ttulo2"/>
+        <w:numPr>
+          <w:ilvl w:val="1"/>
+          <w:numId w:val="1"/>
+        </w:numPr>
+      </w:pPr>
+      <w:r>
+        <w:t>Perspectiva del producto</w:t>
+      </w:r>
+    </w:p>
+    <w:p>
+      <w:r>
+        <w:t xml:space="preserve">SIRT es un producto </w:t>
+      </w:r>
+      <w:r>
+        <w:rPr>
+          <w:i/>
+        </w:rPr>
+        <w:t>software</w:t>
+      </w:r>
+      <w:r>
+        <w:t xml:space="preserve">, creada en el ecosistema Android, </w:t>
+      </w:r>
+      <w:r>
+        <w:t>cuya utilidad será la detección en tiempo real de im</w:t>
+      </w:r>
+      <w:r>
+        <w:t>ágenes y formas, bien mediante vídeo o mediante imágenes tomadas en el momento.</w:t>
+      </w:r>
+    </w:p>
+    <w:p>
+      <w:r>
+        <w:t xml:space="preserve">Se conectará a un servidor </w:t>
+      </w:r>
+      <w:r>
+        <w:t xml:space="preserve">privado donde se hará la gestión del procesado </w:t>
+      </w:r>
+      <w:r>
+        <w:t>de la imagen, así como la generación del correspondiente árbol de decisiones utilizando algoritmos genéticos para ello.</w:t>
+      </w:r>
+    </w:p>
+    <w:p>
+      <w:r>
+        <w:t>La aplicación se hará completamente en Java, y se usará la JNI (</w:t>
+      </w:r>
+      <w:r>
+        <w:rPr>
+          <w:i/>
+        </w:rPr>
+        <w:t xml:space="preserve">Java </w:t>
+      </w:r>
+      <w:proofErr w:type="spellStart"/>
+      <w:r>
+        <w:rPr>
+          <w:i/>
+        </w:rPr>
+        <w:t>Native</w:t>
+      </w:r>
+      <w:proofErr w:type="spellEnd"/>
+      <w:r>
+        <w:rPr>
+          <w:i/>
+        </w:rPr>
+        <w:t xml:space="preserve"> Interface</w:t>
+      </w:r>
+      <w:r>
+        <w:t>) cuando sea necesario, para utilizar toda la potencia de procesado del terminal Android.</w:t>
+      </w:r>
+    </w:p>
+    <w:p>
+      <w:pPr>
+        <w:pStyle w:val="Ttulo2"/>
+        <w:numPr>
+          <w:ilvl w:val="1"/>
+          <w:numId w:val="1"/>
+        </w:numPr>
+      </w:pPr>
+      <w:r>
+        <w:t>Funciones del producto</w:t>
+      </w:r>
+    </w:p>
+    <w:p>
+      <w:r>
+        <w:t xml:space="preserve">Las funciones de SIRT se pueden clasificar en funciones que </w:t>
+      </w:r>
+      <w:r>
+        <w:t>se detallan a continuación:</w:t>
+      </w:r>
+    </w:p>
+    <w:p>
+      <w:pPr>
+        <w:pStyle w:val="Ttulo3"/>
+        <w:numPr>
+          <w:ilvl w:val="0"/>
+          <w:numId w:val="4"/>
+        </w:numPr>
+      </w:pPr>
+      <w:r>
+        <w:t>Detección de contornos</w:t>
+      </w:r>
+    </w:p>
+    <w:p>
+      <w:r>
+        <w:t xml:space="preserve">La aplicación Android tendrá que ser capaz de detectar todos los contornos posibles y viables </w:t>
+      </w:r>
+      <w:r>
+        <w:t xml:space="preserve">en la imagen capturada. Si este reconocimiento se hace en vídeo, la aplicación tendrá que estar altamente </w:t>
+      </w:r>
+      <w:r>
+        <w:t>optimizada para no provocar una ralentización en el dispositivo en general, por generar contornos por cada fotograma.</w:t>
+      </w:r>
+    </w:p>
+    <w:p>
+      <w:pPr>
+        <w:pStyle w:val="Ttulo3"/>
+        <w:numPr>
+          <w:ilvl w:val="0"/>
+          <w:numId w:val="4"/>
+        </w:numPr>
+      </w:pPr>
+      <w:r>
+        <w:t>Detecci</w:t>
+      </w:r>
+      <w:r>
+        <w:t>ón de formas</w:t>
+      </w:r>
+    </w:p>
+    <w:p>
+      <w:r>
+        <w:t xml:space="preserve">Con los contornos obtenidos por la aplicación, </w:t>
+      </w:r>
+      <w:r>
+        <w:t>un servidor privado se encargará de la gestión de dicho contorno, identificando a qué imagen se corresponde (o se aproxima más).</w:t>
+      </w:r>
+    </w:p>
+    <w:p>
+      <w:r>
+        <w:t>Cada instalación de la aplicación tendrá su propio árbol de decisiones en el servidor, siendo cada modelo genético único para cada usuario. De esta manera, la interacción de un dispositivo con el servidor no afectará a los otros usuarios, ni para bien ni para mal.</w:t>
+      </w:r>
+    </w:p>
+    <w:p>
+      <w:pPr>
+        <w:pStyle w:val="Ttulo3"/>
+        <w:numPr>
+          <w:ilvl w:val="0"/>
+          <w:numId w:val="4"/>
+        </w:numPr>
+      </w:pPr>
+      <w:r>
+        <w:t>Entrenamiento del modelo</w:t>
+      </w:r>
+    </w:p>
+    <w:p>
+      <w:r>
+        <w:t xml:space="preserve">Debido a que cada usuario tiene su propio modelo y árbol de decisión (aunque se parta de un mismo origen), cada dispositivo tiene la opción de entrenar el modelo. Por ejemplo, si una imagen se detecta incorrectamente, </w:t>
+      </w:r>
+      <w:r>
+        <w:t xml:space="preserve">el usuario puede informar de dicho error y aportar </w:t>
+      </w:r>
+      <w:r>
+        <w:t xml:space="preserve">el nombre correcto de la imagen, provocando así que el modelo se reentrene. </w:t>
+      </w:r>
+    </w:p>
+    <w:p>
+      <w:r>
+        <w:t>Del mismo modo, se puede asegurar al servidor que la imagen detectada es correcta, provocando así un refuerzo de esa parte del árbol de decisiones.</w:t>
+      </w:r>
+    </w:p>
+    <w:p>
+      <w:pPr>
+        <w:pStyle w:val="Ttulo2"/>
+        <w:numPr>
+          <w:ilvl w:val="1"/>
+          <w:numId w:val="1"/>
+        </w:numPr>
+      </w:pPr>
+      <w:r>
+        <w:t>Características del usuario</w:t>
+      </w:r>
+    </w:p>
+    <w:p>
+      <w:r>
+        <w:t>Cualquier usuario podrá instalar y usar esta aplicación, pero debido a las restricciones obvias del servidor, en cuanto a que no se dispone ni de espacio ni de capacidad de cómputo ilimitados, se limitará la cantidad máxima de usuarios a 10.</w:t>
+      </w:r>
+    </w:p>
+    <w:p/>
+    <w:p>
+      <w:pPr>
+        <w:pStyle w:val="Ttulo2"/>
+        <w:numPr>
+          <w:ilvl w:val="1"/>
+          <w:numId w:val="1"/>
+        </w:numPr>
+      </w:pPr>
+      <w:r>
+        <w:t>Restricciones</w:t>
+      </w:r>
+    </w:p>
+    <w:p>
+      <w:r>
+        <w:t>Es imprescindible que el dispositivo disponga tanto de cámara como de conexión a Internet, así como una versión de Android al menos de KitKat (Android 4.4).</w:t>
+      </w:r>
+    </w:p>
+    <w:p>
+      <w:r>
+        <w:t>El dispositivo, a su vez, tendrá que tener al menos 1 GB. de memoria RAM</w:t>
+      </w:r>
+      <w:r>
+        <w:t>,</w:t>
+      </w:r>
+      <w:r>
+        <w:t xml:space="preserve"> así como un procesador de, como poco, dos núcleos con un</w:t>
+      </w:r>
+      <w:r>
+        <w:t xml:space="preserve"> reloj de 1 GHz.</w:t>
+      </w:r>
+    </w:p>
+    <w:p>
+      <w:pPr>
+        <w:pStyle w:val="Ttulo2"/>
+        <w:numPr>
+          <w:ilvl w:val="1"/>
+          <w:numId w:val="1"/>
+        </w:numPr>
+      </w:pPr>
+      <w:r>
+        <w:t>Supuestos y dependencias</w:t>
+      </w:r>
+    </w:p>
+    <w:p>
+      <w:r>
+        <w:t xml:space="preserve">El </w:t>
+      </w:r>
+      <w:r>
+        <w:rPr>
+          <w:i/>
+        </w:rPr>
+        <w:t>software</w:t>
+      </w:r>
+      <w:r>
+        <w:t xml:space="preserve"> dependerá directamente del sistema operativo Android, ya que ha de ser ejecutado en dicho ecosistema. A su vez, la aplicación en el servidor todavía está por determinar </w:t>
+      </w:r>
+      <w:r>
+        <w:t>su lenguaje de programación, pero será necesario que sea compatible con sistemas Linux</w:t>
+      </w:r>
+      <w:r>
+        <w:t xml:space="preserve"> (en particular sistemas </w:t>
+      </w:r>
+      <w:proofErr w:type="spellStart"/>
+      <w:r>
+        <w:rPr>
+          <w:i/>
+        </w:rPr>
+        <w:t>deb</w:t>
+      </w:r>
+      <w:proofErr w:type="spellEnd"/>
+      <w:r>
+        <w:t xml:space="preserve">, es decir, basados en </w:t>
+      </w:r>
+      <w:proofErr w:type="spellStart"/>
+      <w:r>
+        <w:t>Debian</w:t>
+      </w:r>
+      <w:proofErr w:type="spellEnd"/>
+      <w:r>
+        <w:t>).</w:t>
+      </w:r>
+    </w:p>
+    <w:p>
+      <w:r>
+        <w:t xml:space="preserve">Posiblemente usaremos </w:t>
+      </w:r>
+      <w:r>
+        <w:rPr>
+          <w:i/>
+        </w:rPr>
+        <w:t>Python</w:t>
+      </w:r>
+      <w:r>
+        <w:t xml:space="preserve"> para desarrollar la parte del servidor, o bien aprovechar la infraestructura que ofrece Java.</w:t>
+      </w:r>
+    </w:p>
+    <w:p>
+      <w:pPr>
+        <w:pStyle w:val="Ttulo1"/>
+        <w:numPr>
+          <w:ilvl w:val="0"/>
+          <w:numId w:val="1"/>
+        </w:numPr>
+      </w:pPr>
+      <w:r>
+        <w:t>Requisitos específicos</w:t>
+      </w:r>
+    </w:p>
+    <w:p>
+      <w:pPr>
+        <w:pStyle w:val="Ttulo2"/>
+        <w:numPr>
+          <w:ilvl w:val="1"/>
+          <w:numId w:val="1"/>
+        </w:numPr>
+      </w:pPr>
+      <w:r>
+        <w:t>Requisitos de la interfaz externa</w:t>
+      </w:r>
+    </w:p>
+    <w:p>
+      <w:pPr>
+        <w:pStyle w:val="Subttulo"/>
+      </w:pPr>
+      <w:r>
+        <w:t>Interfaz con el usuario</w:t>
+      </w:r>
+    </w:p>
+    <w:p>
+      <w:r>
+        <w:t xml:space="preserve">La interfaz del usuario tendrá que ser lo más amigable posible, siguiendo los últimos patrones de diseño de </w:t>
+      </w:r>
+      <w:r>
+        <w:rPr>
+          <w:i/>
+        </w:rPr>
+        <w:t xml:space="preserve">Material </w:t>
+      </w:r>
+      <w:proofErr w:type="spellStart"/>
+      <w:r>
+        <w:rPr>
+          <w:i/>
+        </w:rPr>
+        <w:t>Design</w:t>
+      </w:r>
+      <w:proofErr w:type="spellEnd"/>
+      <w:r>
+        <w:t>.</w:t>
+      </w:r>
+    </w:p>
+    <w:p>
+      <w:r>
+        <w:t>De igual manera, esta aplicación lo que pretende es identificar y detectar imágenes, por lo que la parte de interfaz no es la más relevante.</w:t>
+      </w:r>
+    </w:p>
+    <w:p>
+      <w:pPr>
+        <w:pStyle w:val="Subttulo"/>
+      </w:pPr>
+      <w:r>
+        <w:t xml:space="preserve">Interfaz con el </w:t>
+      </w:r>
+      <w:r>
+        <w:rPr>
+          <w:i/>
+        </w:rPr>
+        <w:t>hardware</w:t>
+      </w:r>
+    </w:p>
+    <w:p>
+      <w:r>
+        <w:t>La aplicación únicamente necesitará de cámara, así como de los permisos necesarios para utilizarla.</w:t>
+      </w:r>
+    </w:p>
+    <w:p>
+      <w:pPr>
+        <w:pStyle w:val="Subttulo"/>
+      </w:pPr>
+    </w:p>
+    <w:p>
+      <w:pPr>
+        <w:pStyle w:val="Subttulo"/>
+      </w:pPr>
+    </w:p>
+    <w:p>
+      <w:pPr>
+        <w:pStyle w:val="Subttulo"/>
+        <w:rPr>
+          <w:i/>
+        </w:rPr>
+      </w:pPr>
+      <w:r>
+        <w:t xml:space="preserve">Interfaz con el </w:t>
+      </w:r>
+      <w:r>
+        <w:rPr>
+          <w:i/>
+        </w:rPr>
+        <w:t>software</w:t>
+      </w:r>
+    </w:p>
+    <w:p>
+      <w:r>
+        <w:t xml:space="preserve">La aplicación, en principio, no usará ninguna API externa. En cualquier caso, el servicio de </w:t>
+      </w:r>
+      <w:proofErr w:type="spellStart"/>
+      <w:r>
+        <w:rPr>
+          <w:i/>
+        </w:rPr>
+        <w:t>Firebase</w:t>
+      </w:r>
+      <w:proofErr w:type="spellEnd"/>
+      <w:r>
+        <w:t xml:space="preserve"> para detección de errores y analíticas.</w:t>
+      </w:r>
+    </w:p>
+    <w:p>
+      <w:pPr>
+        <w:pStyle w:val="Subttulo"/>
+      </w:pPr>
+      <w:r>
+        <w:t>Interfaz de comunicaciones</w:t>
+      </w:r>
+    </w:p>
+    <w:p>
+      <w:r>
+        <w:t>La aplicación requerirá de una conexión constante a Internet para poder analizar de forma eficiente las imágenes, no existiendo un modo “sin conexión”.</w:t>
+      </w:r>
       <w:bookmarkStart w:id="8" w:name="_GoBack"/>
       <w:bookmarkEnd w:id="8"/>
     </w:p>
+    <w:p/>
     <w:sectPr>
       <w:headerReference w:type="default" r:id="rId11"/>
       <w:footerReference w:type="default" r:id="rId12"/>
@@ -3341,7 +3861,7 @@
         <w:sz w:val="24"/>
         <w:szCs w:val="24"/>
       </w:rPr>
-      <w:t>6</w:t>
+      <w:t>9</w:t>
     </w:r>
     <w:r>
       <w:rPr>
@@ -3390,7 +3910,7 @@
         <w:sz w:val="24"/>
         <w:szCs w:val="24"/>
       </w:rPr>
-      <w:t>6</w:t>
+      <w:t>9</w:t>
     </w:r>
     <w:r>
       <w:rPr>
@@ -3453,6 +3973,7 @@
       <w:dataBinding w:prefixMappings="xmlns:ns0='http://purl.org/dc/elements/1.1/' xmlns:ns1='http://schemas.openxmlformats.org/package/2006/metadata/core-properties' " w:xpath="/ns1:coreProperties[1]/ns0:creator[1]" w:storeItemID="{6C3C8BC8-F283-45AE-878A-BAB7291924A1}"/>
       <w:text/>
     </w:sdtPr>
+    <w:sdtEndPr/>
     <w:sdtContent>
       <w:p>
         <w:pPr>
@@ -3513,6 +4034,25 @@
         <w:sz w:val="20"/>
         <w:szCs w:val="20"/>
       </w:rPr>
+      <w:fldChar w:fldCharType="separate"/>
+    </w:r>
+    <w:r>
+      <w:rPr>
+        <w:caps/>
+        <w:noProof/>
+        <w:color w:val="44546A" w:themeColor="text2"/>
+        <w:sz w:val="20"/>
+        <w:szCs w:val="20"/>
+      </w:rPr>
+      <w:t>Requisitos específicos</w:t>
+    </w:r>
+    <w:r>
+      <w:rPr>
+        <w:caps/>
+        <w:color w:val="44546A" w:themeColor="text2"/>
+        <w:sz w:val="20"/>
+        <w:szCs w:val="20"/>
+      </w:rPr>
       <w:fldChar w:fldCharType="end"/>
     </w:r>
   </w:p>
@@ -3581,6 +4121,95 @@
 <file path=word/numbering.xml><?xml version="1.0" encoding="utf-8"?>
 <w:numbering xmlns:wpc="http://schemas.microsoft.com/office/word/2010/wordprocessingCanvas" xmlns:cx="http://schemas.microsoft.com/office/drawing/2014/chartex" xmlns:cx1="http://schemas.microsoft.com/office/drawing/2015/9/8/chartex" xmlns:mc="http://schemas.openxmlformats.org/markup-compatibility/2006" xmlns:o="urn:schemas-microsoft-com:office:office" xmlns:r="http://schemas.openxmlformats.org/officeDocument/2006/relationships" xmlns:m="http://schemas.openxmlformats.org/officeDocument/2006/math" xmlns:v="urn:schemas-microsoft-com:vml" xmlns:wp14="http://schemas.microsoft.com/office/word/2010/wordprocessingDrawing" xmlns:wp="http://schemas.openxmlformats.org/drawingml/2006/wordprocessingDrawing" xmlns:w10="urn:schemas-microsoft-com:office:word" xmlns:w="http://schemas.openxmlformats.org/wordprocessingml/2006/main" xmlns:w14="http://schemas.microsoft.com/office/word/2010/wordml" xmlns:w15="http://schemas.microsoft.com/office/word/2012/wordml" xmlns:w16se="http://schemas.microsoft.com/office/word/2015/wordml/symex" xmlns:wpg="http://schemas.microsoft.com/office/word/2010/wordprocessingGroup" xmlns:wpi="http://schemas.microsoft.com/office/word/2010/wordprocessingInk" xmlns:wne="http://schemas.microsoft.com/office/word/2006/wordml" xmlns:wps="http://schemas.microsoft.com/office/word/2010/wordprocessingShape" mc:Ignorable="w14 w15 w16se wp14">
   <w:abstractNum w:abstractNumId="0" w15:restartNumberingAfterBreak="0">
+    <w:nsid w:val="385E1DF5"/>
+    <w:multiLevelType w:val="hybridMultilevel"/>
+    <w:tmpl w:val="0A5E0F3C"/>
+    <w:lvl w:ilvl="0" w:tplc="A8AC465E">
+      <w:start w:val="1"/>
+      <w:numFmt w:val="upperRoman"/>
+      <w:lvlText w:val="%1."/>
+      <w:lvlJc w:val="left"/>
+      <w:pPr>
+        <w:ind w:left="1080" w:hanging="720"/>
+      </w:pPr>
+      <w:rPr>
+        <w:rFonts w:hint="default"/>
+      </w:rPr>
+    </w:lvl>
+    <w:lvl w:ilvl="1" w:tplc="04090019" w:tentative="1">
+      <w:start w:val="1"/>
+      <w:numFmt w:val="lowerLetter"/>
+      <w:lvlText w:val="%2."/>
+      <w:lvlJc w:val="left"/>
+      <w:pPr>
+        <w:ind w:left="1440" w:hanging="360"/>
+      </w:pPr>
+    </w:lvl>
+    <w:lvl w:ilvl="2" w:tplc="0409001B" w:tentative="1">
+      <w:start w:val="1"/>
+      <w:numFmt w:val="lowerRoman"/>
+      <w:lvlText w:val="%3."/>
+      <w:lvlJc w:val="right"/>
+      <w:pPr>
+        <w:ind w:left="2160" w:hanging="180"/>
+      </w:pPr>
+    </w:lvl>
+    <w:lvl w:ilvl="3" w:tplc="0409000F" w:tentative="1">
+      <w:start w:val="1"/>
+      <w:numFmt w:val="decimal"/>
+      <w:lvlText w:val="%4."/>
+      <w:lvlJc w:val="left"/>
+      <w:pPr>
+        <w:ind w:left="2880" w:hanging="360"/>
+      </w:pPr>
+    </w:lvl>
+    <w:lvl w:ilvl="4" w:tplc="04090019" w:tentative="1">
+      <w:start w:val="1"/>
+      <w:numFmt w:val="lowerLetter"/>
+      <w:lvlText w:val="%5."/>
+      <w:lvlJc w:val="left"/>
+      <w:pPr>
+        <w:ind w:left="3600" w:hanging="360"/>
+      </w:pPr>
+    </w:lvl>
+    <w:lvl w:ilvl="5" w:tplc="0409001B" w:tentative="1">
+      <w:start w:val="1"/>
+      <w:numFmt w:val="lowerRoman"/>
+      <w:lvlText w:val="%6."/>
+      <w:lvlJc w:val="right"/>
+      <w:pPr>
+        <w:ind w:left="4320" w:hanging="180"/>
+      </w:pPr>
+    </w:lvl>
+    <w:lvl w:ilvl="6" w:tplc="0409000F" w:tentative="1">
+      <w:start w:val="1"/>
+      <w:numFmt w:val="decimal"/>
+      <w:lvlText w:val="%7."/>
+      <w:lvlJc w:val="left"/>
+      <w:pPr>
+        <w:ind w:left="5040" w:hanging="360"/>
+      </w:pPr>
+    </w:lvl>
+    <w:lvl w:ilvl="7" w:tplc="04090019" w:tentative="1">
+      <w:start w:val="1"/>
+      <w:numFmt w:val="lowerLetter"/>
+      <w:lvlText w:val="%8."/>
+      <w:lvlJc w:val="left"/>
+      <w:pPr>
+        <w:ind w:left="5760" w:hanging="360"/>
+      </w:pPr>
+    </w:lvl>
+    <w:lvl w:ilvl="8" w:tplc="0409001B" w:tentative="1">
+      <w:start w:val="1"/>
+      <w:numFmt w:val="lowerRoman"/>
+      <w:lvlText w:val="%9."/>
+      <w:lvlJc w:val="right"/>
+      <w:pPr>
+        <w:ind w:left="6480" w:hanging="180"/>
+      </w:pPr>
+    </w:lvl>
+  </w:abstractNum>
+  <w:abstractNum w:abstractNumId="1" w15:restartNumberingAfterBreak="0">
     <w:nsid w:val="3A05222D"/>
     <w:multiLevelType w:val="hybridMultilevel"/>
     <w:tmpl w:val="9184140E"/>
@@ -3693,7 +4322,7 @@
       </w:rPr>
     </w:lvl>
   </w:abstractNum>
-  <w:abstractNum w:abstractNumId="1" w15:restartNumberingAfterBreak="0">
+  <w:abstractNum w:abstractNumId="2" w15:restartNumberingAfterBreak="0">
     <w:nsid w:val="4F54194F"/>
     <w:multiLevelType w:val="hybridMultilevel"/>
     <w:tmpl w:val="64882FE2"/>
@@ -3806,7 +4435,7 @@
       </w:rPr>
     </w:lvl>
   </w:abstractNum>
-  <w:abstractNum w:abstractNumId="2" w15:restartNumberingAfterBreak="0">
+  <w:abstractNum w:abstractNumId="3" w15:restartNumberingAfterBreak="0">
     <w:nsid w:val="73D62FBF"/>
     <w:multiLevelType w:val="multilevel"/>
     <w:tmpl w:val="E1C26754"/>
@@ -3928,13 +4557,16 @@
     </w:lvl>
   </w:abstractNum>
   <w:num w:numId="1">
+    <w:abstractNumId w:val="3"/>
+  </w:num>
+  <w:num w:numId="2">
+    <w:abstractNumId w:val="1"/>
+  </w:num>
+  <w:num w:numId="3">
     <w:abstractNumId w:val="2"/>
   </w:num>
-  <w:num w:numId="2">
+  <w:num w:numId="4">
     <w:abstractNumId w:val="0"/>
-  </w:num>
-  <w:num w:numId="3">
-    <w:abstractNumId w:val="1"/>
   </w:num>
 </w:numbering>
 </file>
@@ -4631,6 +5263,38 @@
       <w:ind w:left="440"/>
     </w:pPr>
   </w:style>
+  <w:style w:type="paragraph" w:styleId="Subttulo">
+    <w:name w:val="Subtitle"/>
+    <w:basedOn w:val="Normal"/>
+    <w:next w:val="Normal"/>
+    <w:link w:val="SubttuloCar"/>
+    <w:uiPriority w:val="11"/>
+    <w:qFormat/>
+    <w:rsid w:val="00B660AC"/>
+    <w:pPr>
+      <w:numPr>
+        <w:ilvl w:val="1"/>
+      </w:numPr>
+      <w:spacing w:after="160"/>
+    </w:pPr>
+    <w:rPr>
+      <w:rFonts w:eastAsiaTheme="minorEastAsia"/>
+      <w:color w:val="5A5A5A" w:themeColor="text1" w:themeTint="A5"/>
+      <w:spacing w:val="15"/>
+    </w:rPr>
+  </w:style>
+  <w:style w:type="character" w:customStyle="1" w:styleId="SubttuloCar">
+    <w:name w:val="Subtítulo Car"/>
+    <w:basedOn w:val="Fuentedeprrafopredeter"/>
+    <w:link w:val="Subttulo"/>
+    <w:uiPriority w:val="11"/>
+    <w:rsid w:val="00B660AC"/>
+    <w:rPr>
+      <w:rFonts w:eastAsiaTheme="minorEastAsia"/>
+      <w:color w:val="5A5A5A" w:themeColor="text1" w:themeTint="A5"/>
+      <w:spacing w:val="15"/>
+    </w:rPr>
+  </w:style>
 </w:styles>
 </file>
 
@@ -4705,19 +5369,19 @@
 
 <file path=word/glossary/fontTable.xml><?xml version="1.0" encoding="utf-8"?>
 <w:fonts xmlns:mc="http://schemas.openxmlformats.org/markup-compatibility/2006" xmlns:r="http://schemas.openxmlformats.org/officeDocument/2006/relationships" xmlns:w="http://schemas.openxmlformats.org/wordprocessingml/2006/main" xmlns:w14="http://schemas.microsoft.com/office/word/2010/wordml" xmlns:w15="http://schemas.microsoft.com/office/word/2012/wordml" xmlns:w16se="http://schemas.microsoft.com/office/word/2015/wordml/symex" mc:Ignorable="w14 w15 w16se">
+  <w:font w:name="Times New Roman">
+    <w:panose1 w:val="02020603050405020304"/>
+    <w:charset w:val="00"/>
+    <w:family w:val="roman"/>
+    <w:pitch w:val="variable"/>
+    <w:sig w:usb0="E0002AFF" w:usb1="C0007843" w:usb2="00000009" w:usb3="00000000" w:csb0="000001FF" w:csb1="00000000"/>
+  </w:font>
   <w:font w:name="Symbol">
     <w:panose1 w:val="05050102010706020507"/>
     <w:charset w:val="02"/>
     <w:family w:val="roman"/>
     <w:pitch w:val="variable"/>
     <w:sig w:usb0="00000000" w:usb1="10000000" w:usb2="00000000" w:usb3="00000000" w:csb0="80000000" w:csb1="00000000"/>
-  </w:font>
-  <w:font w:name="Times New Roman">
-    <w:panose1 w:val="02020603050405020304"/>
-    <w:charset w:val="00"/>
-    <w:family w:val="roman"/>
-    <w:pitch w:val="variable"/>
-    <w:sig w:usb0="E0002AFF" w:usb1="C0007843" w:usb2="00000009" w:usb3="00000000" w:csb0="000001FF" w:csb1="00000000"/>
   </w:font>
   <w:font w:name="Courier New">
     <w:panose1 w:val="02070309020205020404"/>
@@ -4738,14 +5402,14 @@
     <w:charset w:val="00"/>
     <w:family w:val="swiss"/>
     <w:pitch w:val="variable"/>
-    <w:sig w:usb0="E00002FF" w:usb1="4000ACFF" w:usb2="00000001" w:usb3="00000000" w:csb0="0000019F" w:csb1="00000000"/>
+    <w:sig w:usb0="E0002AFF" w:usb1="4000ACFF" w:usb2="00000001" w:usb3="00000000" w:csb0="000001FF" w:csb1="00000000"/>
   </w:font>
   <w:font w:name="Calibri Light">
     <w:panose1 w:val="020F0302020204030204"/>
     <w:charset w:val="00"/>
     <w:family w:val="swiss"/>
     <w:pitch w:val="variable"/>
-    <w:sig w:usb0="A00002EF" w:usb1="4000207B" w:usb2="00000000" w:usb3="00000000" w:csb0="0000009F" w:csb1="00000000"/>
+    <w:sig w:usb0="A0002AEF" w:usb1="4000207B" w:usb2="00000000" w:usb3="00000000" w:csb0="000001FF" w:csb1="00000000"/>
   </w:font>
 </w:fonts>
 </file>
@@ -4767,6 +5431,8 @@
     <w:rsidRoot w:val="003C2CEA"/>
     <w:rsid w:val="003C2CEA"/>
     <w:rsid w:val="00597FEC"/>
+    <w:rsid w:val="005D29D6"/>
+    <w:rsid w:val="009863F6"/>
   </w:rsids>
   <m:mathPr>
     <m:mathFont m:val="Cambria Math"/>
@@ -5712,7 +6378,7 @@
 </file>
 
 <file path=customXml/itemProps2.xml><?xml version="1.0" encoding="utf-8"?>
-<ds:datastoreItem xmlns:ds="http://schemas.openxmlformats.org/officeDocument/2006/customXml" ds:itemID="{41962DF2-FC0E-43F4-A44D-F5521DAD5E70}">
+<ds:datastoreItem xmlns:ds="http://schemas.openxmlformats.org/officeDocument/2006/customXml" ds:itemID="{4698220A-DCFE-4F56-9643-D8ED9EA1F6C1}">
   <ds:schemaRefs>
     <ds:schemaRef ds:uri="http://schemas.openxmlformats.org/officeDocument/2006/bibliography"/>
   </ds:schemaRefs>

</xml_diff>